<commit_message>
Client Side State Diagrams
</commit_message>
<xml_diff>
--- a/Use Case Documents/Client Side/Add Vehicle.docx
+++ b/Use Case Documents/Client Side/Add Vehicle.docx
@@ -39,13 +39,8 @@
           </w:tcPr>
           <w:p>
             <w:r>
-              <w:t xml:space="preserve">Add </w:t>
-            </w:r>
-            <w:bookmarkStart w:id="0" w:name="_GoBack"/>
-            <w:r>
-              <w:t>Vehicle</w:t>
-            </w:r>
-            <w:bookmarkEnd w:id="0"/>
+              <w:t>Add Vehicle</w:t>
+            </w:r>
           </w:p>
         </w:tc>
       </w:tr>
@@ -380,10 +375,10 @@
               <w:t>System displays “</w:t>
             </w:r>
             <w:r>
-              <w:t>Gas Tank Size</w:t>
-            </w:r>
-            <w:r>
-              <w:t>”</w:t>
+              <w:t xml:space="preserve">Average </w:t>
+            </w:r>
+            <w:r>
+              <w:t>Miles Per Gal.”</w:t>
             </w:r>
           </w:p>
           <w:p>
@@ -395,7 +390,7 @@
               </w:numPr>
             </w:pPr>
             <w:r>
-              <w:t>User enters tank size</w:t>
+              <w:t>User enters MPG</w:t>
             </w:r>
           </w:p>
           <w:p>
@@ -407,13 +402,7 @@
               </w:numPr>
             </w:pPr>
             <w:r>
-              <w:t>System displays “</w:t>
-            </w:r>
-            <w:r>
-              <w:t xml:space="preserve">Average </w:t>
-            </w:r>
-            <w:r>
-              <w:t>Miles Per Gal.”</w:t>
+              <w:t xml:space="preserve"> System displays “Gas Tank Size”</w:t>
             </w:r>
           </w:p>
           <w:p>
@@ -425,8 +414,10 @@
               </w:numPr>
             </w:pPr>
             <w:r>
-              <w:t>User enters MPG</w:t>
-            </w:r>
+              <w:t>User enters tank size</w:t>
+            </w:r>
+            <w:bookmarkStart w:id="0" w:name="_GoBack"/>
+            <w:bookmarkEnd w:id="0"/>
           </w:p>
           <w:p>
             <w:pPr>

</xml_diff>